<commit_message>
user story map added
</commit_message>
<xml_diff>
--- a/Acceptance_Criteria_Combined.docx
+++ b/Acceptance_Criteria_Combined.docx
@@ -822,18 +822,8 @@
                 <w:sz w:val="24"/>
                 <w:szCs w:val="24"/>
               </w:rPr>
-              <w:t xml:space="preserve">he customer should be able to select debit card from the available payment method </w:t>
-            </w:r>
-            <w:proofErr w:type="gramStart"/>
-            <w:r>
-              <w:rPr>
-                <w:rFonts w:ascii="Times New Roman" w:hAnsi="Times New Roman" w:cs="Times New Roman"/>
-                <w:sz w:val="24"/>
-                <w:szCs w:val="24"/>
-              </w:rPr>
-              <w:t>options</w:t>
-            </w:r>
-            <w:proofErr w:type="gramEnd"/>
+              <w:t>he customer should be able to select debit card from the available payment method options</w:t>
+            </w:r>
           </w:p>
           <w:p>
             <w:pPr>
@@ -897,50 +887,30 @@
                 <w:sz w:val="24"/>
                 <w:szCs w:val="24"/>
               </w:rPr>
-              <w:t xml:space="preserve">he customer chooses the payment </w:t>
-            </w:r>
-            <w:proofErr w:type="gramStart"/>
-            <w:r>
-              <w:rPr>
-                <w:rFonts w:ascii="Times New Roman" w:hAnsi="Times New Roman" w:cs="Times New Roman"/>
-                <w:sz w:val="24"/>
-                <w:szCs w:val="24"/>
-              </w:rPr>
-              <w:t>type</w:t>
-            </w:r>
-            <w:proofErr w:type="gramEnd"/>
-          </w:p>
-          <w:p>
-            <w:pPr>
-              <w:pStyle w:val="ListParagraph"/>
-              <w:numPr>
-                <w:ilvl w:val="0"/>
-                <w:numId w:val="10"/>
-              </w:numPr>
-              <w:rPr>
-                <w:rFonts w:ascii="Times New Roman" w:hAnsi="Times New Roman" w:cs="Times New Roman"/>
-                <w:sz w:val="24"/>
-                <w:szCs w:val="24"/>
-              </w:rPr>
-            </w:pPr>
-            <w:r>
-              <w:rPr>
-                <w:rFonts w:ascii="Times New Roman" w:hAnsi="Times New Roman" w:cs="Times New Roman"/>
-                <w:sz w:val="24"/>
-                <w:szCs w:val="24"/>
-              </w:rPr>
-              <w:t>the system prompts the customer to enter card information such as first name, last name, credit card number, CVV, and zip-</w:t>
-            </w:r>
-            <w:proofErr w:type="gramStart"/>
-            <w:r>
-              <w:rPr>
-                <w:rFonts w:ascii="Times New Roman" w:hAnsi="Times New Roman" w:cs="Times New Roman"/>
-                <w:sz w:val="24"/>
-                <w:szCs w:val="24"/>
-              </w:rPr>
-              <w:t>code</w:t>
-            </w:r>
-            <w:proofErr w:type="gramEnd"/>
+              <w:t>he customer chooses the payment type</w:t>
+            </w:r>
+          </w:p>
+          <w:p>
+            <w:pPr>
+              <w:pStyle w:val="ListParagraph"/>
+              <w:numPr>
+                <w:ilvl w:val="0"/>
+                <w:numId w:val="10"/>
+              </w:numPr>
+              <w:rPr>
+                <w:rFonts w:ascii="Times New Roman" w:hAnsi="Times New Roman" w:cs="Times New Roman"/>
+                <w:sz w:val="24"/>
+                <w:szCs w:val="24"/>
+              </w:rPr>
+            </w:pPr>
+            <w:r>
+              <w:rPr>
+                <w:rFonts w:ascii="Times New Roman" w:hAnsi="Times New Roman" w:cs="Times New Roman"/>
+                <w:sz w:val="24"/>
+                <w:szCs w:val="24"/>
+              </w:rPr>
+              <w:t>the system prompts the customer to enter card information such as first name, last name, credit card number, CVV, and zip-code</w:t>
+            </w:r>
           </w:p>
           <w:p>
             <w:pPr>
@@ -1061,18 +1031,8 @@
                 <w:sz w:val="24"/>
                 <w:szCs w:val="24"/>
               </w:rPr>
-              <w:t xml:space="preserve">he customer chooses the payment </w:t>
-            </w:r>
-            <w:proofErr w:type="gramStart"/>
-            <w:r>
-              <w:rPr>
-                <w:rFonts w:ascii="Times New Roman" w:hAnsi="Times New Roman" w:cs="Times New Roman"/>
-                <w:sz w:val="24"/>
-                <w:szCs w:val="24"/>
-              </w:rPr>
-              <w:t>type</w:t>
-            </w:r>
-            <w:proofErr w:type="gramEnd"/>
+              <w:t>he customer chooses the payment type</w:t>
+            </w:r>
           </w:p>
           <w:p>
             <w:pPr>
@@ -1101,18 +1061,8 @@
                 <w:sz w:val="24"/>
                 <w:szCs w:val="24"/>
               </w:rPr>
-              <w:t>he system prompts the customer to enter card information such as first name, last name, debit card number, CVV, and zip-</w:t>
-            </w:r>
-            <w:proofErr w:type="gramStart"/>
-            <w:r>
-              <w:rPr>
-                <w:rFonts w:ascii="Times New Roman" w:hAnsi="Times New Roman" w:cs="Times New Roman"/>
-                <w:sz w:val="24"/>
-                <w:szCs w:val="24"/>
-              </w:rPr>
-              <w:t>code</w:t>
-            </w:r>
-            <w:proofErr w:type="gramEnd"/>
+              <w:t>he system prompts the customer to enter card information such as first name, last name, debit card number, CVV, and zip-code</w:t>
+            </w:r>
           </w:p>
           <w:p>
             <w:pPr>
@@ -1205,18 +1155,8 @@
                 <w:sz w:val="24"/>
                 <w:szCs w:val="24"/>
               </w:rPr>
-              <w:t xml:space="preserve">he account should have enough </w:t>
-            </w:r>
-            <w:proofErr w:type="gramStart"/>
-            <w:r>
-              <w:rPr>
-                <w:rFonts w:ascii="Times New Roman" w:hAnsi="Times New Roman" w:cs="Times New Roman"/>
-                <w:sz w:val="24"/>
-                <w:szCs w:val="24"/>
-              </w:rPr>
-              <w:t>balance</w:t>
-            </w:r>
-            <w:proofErr w:type="gramEnd"/>
+              <w:t>he account should have enough balance</w:t>
+            </w:r>
           </w:p>
           <w:p>
             <w:pPr>
@@ -1280,18 +1220,8 @@
                 <w:sz w:val="24"/>
                 <w:szCs w:val="24"/>
               </w:rPr>
-              <w:t xml:space="preserve">he customer chooses the payment </w:t>
-            </w:r>
-            <w:proofErr w:type="gramStart"/>
-            <w:r>
-              <w:rPr>
-                <w:rFonts w:ascii="Times New Roman" w:hAnsi="Times New Roman" w:cs="Times New Roman"/>
-                <w:sz w:val="24"/>
-                <w:szCs w:val="24"/>
-              </w:rPr>
-              <w:t>type</w:t>
-            </w:r>
-            <w:proofErr w:type="gramEnd"/>
+              <w:t>he customer chooses the payment type</w:t>
+            </w:r>
           </w:p>
           <w:p>
             <w:pPr>
@@ -1320,18 +1250,8 @@
                 <w:sz w:val="24"/>
                 <w:szCs w:val="24"/>
               </w:rPr>
-              <w:t xml:space="preserve">he system prompts the customer to enter card information such as bank name and routing </w:t>
-            </w:r>
-            <w:proofErr w:type="gramStart"/>
-            <w:r>
-              <w:rPr>
-                <w:rFonts w:ascii="Times New Roman" w:hAnsi="Times New Roman" w:cs="Times New Roman"/>
-                <w:sz w:val="24"/>
-                <w:szCs w:val="24"/>
-              </w:rPr>
-              <w:t>number</w:t>
-            </w:r>
-            <w:proofErr w:type="gramEnd"/>
+              <w:t>he system prompts the customer to enter card information such as bank name and routing number</w:t>
+            </w:r>
           </w:p>
           <w:p>
             <w:pPr>
@@ -1424,18 +1344,8 @@
                 <w:sz w:val="24"/>
                 <w:szCs w:val="24"/>
               </w:rPr>
-              <w:t xml:space="preserve">he system should be able to accept those valid </w:t>
-            </w:r>
-            <w:proofErr w:type="gramStart"/>
-            <w:r>
-              <w:rPr>
-                <w:rFonts w:ascii="Times New Roman" w:hAnsi="Times New Roman" w:cs="Times New Roman"/>
-                <w:sz w:val="24"/>
-                <w:szCs w:val="24"/>
-              </w:rPr>
-              <w:t>accounts</w:t>
-            </w:r>
-            <w:proofErr w:type="gramEnd"/>
+              <w:t>he system should be able to accept those valid accounts</w:t>
+            </w:r>
           </w:p>
           <w:p>
             <w:pPr>
@@ -1515,18 +1425,8 @@
                 <w:sz w:val="24"/>
                 <w:szCs w:val="24"/>
               </w:rPr>
-              <w:t xml:space="preserve">he car-rental system sends payment information to the external payment processing </w:t>
-            </w:r>
-            <w:proofErr w:type="gramStart"/>
-            <w:r>
-              <w:rPr>
-                <w:rFonts w:ascii="Times New Roman" w:hAnsi="Times New Roman" w:cs="Times New Roman"/>
-                <w:sz w:val="24"/>
-                <w:szCs w:val="24"/>
-              </w:rPr>
-              <w:t>system</w:t>
-            </w:r>
-            <w:proofErr w:type="gramEnd"/>
+              <w:t>he car-rental system sends payment information to the external payment processing system</w:t>
+            </w:r>
           </w:p>
           <w:p>
             <w:pPr>
@@ -1611,55 +1511,152 @@
                 <w:sz w:val="24"/>
                 <w:szCs w:val="24"/>
               </w:rPr>
-              <w:t>T</w:t>
-            </w:r>
-            <w:r>
-              <w:rPr>
-                <w:rFonts w:ascii="Times New Roman" w:hAnsi="Times New Roman" w:cs="Times New Roman"/>
-                <w:sz w:val="24"/>
-                <w:szCs w:val="24"/>
-              </w:rPr>
-              <w:t xml:space="preserve">he system should be able to accept those invalid </w:t>
-            </w:r>
-            <w:proofErr w:type="gramStart"/>
-            <w:r>
-              <w:rPr>
-                <w:rFonts w:ascii="Times New Roman" w:hAnsi="Times New Roman" w:cs="Times New Roman"/>
-                <w:sz w:val="24"/>
-                <w:szCs w:val="24"/>
-              </w:rPr>
-              <w:t>accounts</w:t>
-            </w:r>
-            <w:proofErr w:type="gramEnd"/>
-          </w:p>
-          <w:p>
-            <w:pPr>
-              <w:pStyle w:val="ListParagraph"/>
-              <w:numPr>
-                <w:ilvl w:val="0"/>
-                <w:numId w:val="10"/>
-              </w:numPr>
-              <w:rPr>
-                <w:rFonts w:ascii="Times New Roman" w:hAnsi="Times New Roman" w:cs="Times New Roman"/>
-                <w:sz w:val="24"/>
-                <w:szCs w:val="24"/>
-              </w:rPr>
-            </w:pPr>
-            <w:r>
-              <w:rPr>
-                <w:rFonts w:ascii="Times New Roman" w:hAnsi="Times New Roman" w:cs="Times New Roman"/>
-                <w:sz w:val="24"/>
-                <w:szCs w:val="24"/>
-              </w:rPr>
-              <w:t>T</w:t>
-            </w:r>
-            <w:r>
-              <w:rPr>
-                <w:rFonts w:ascii="Times New Roman" w:hAnsi="Times New Roman" w:cs="Times New Roman"/>
-                <w:sz w:val="24"/>
-                <w:szCs w:val="24"/>
-              </w:rPr>
-              <w:t>he system should be able to accept those invalid accounts</w:t>
+              <w:t>I should be able to register my full name, age and contact address.</w:t>
+            </w:r>
+          </w:p>
+          <w:p>
+            <w:pPr>
+              <w:pStyle w:val="ListParagraph"/>
+              <w:numPr>
+                <w:ilvl w:val="0"/>
+                <w:numId w:val="10"/>
+              </w:numPr>
+              <w:rPr>
+                <w:rFonts w:ascii="Times New Roman" w:hAnsi="Times New Roman" w:cs="Times New Roman"/>
+                <w:sz w:val="24"/>
+                <w:szCs w:val="24"/>
+              </w:rPr>
+            </w:pPr>
+            <w:r>
+              <w:rPr>
+                <w:rFonts w:ascii="Times New Roman" w:hAnsi="Times New Roman" w:cs="Times New Roman"/>
+                <w:sz w:val="24"/>
+                <w:szCs w:val="24"/>
+              </w:rPr>
+              <w:t>I should be able to create a username and password.</w:t>
+            </w:r>
+          </w:p>
+          <w:p>
+            <w:pPr>
+              <w:pStyle w:val="ListParagraph"/>
+              <w:numPr>
+                <w:ilvl w:val="0"/>
+                <w:numId w:val="10"/>
+              </w:numPr>
+              <w:rPr>
+                <w:rFonts w:ascii="Times New Roman" w:hAnsi="Times New Roman" w:cs="Times New Roman"/>
+                <w:sz w:val="24"/>
+                <w:szCs w:val="24"/>
+              </w:rPr>
+            </w:pPr>
+            <w:r>
+              <w:rPr>
+                <w:rFonts w:ascii="Times New Roman" w:hAnsi="Times New Roman" w:cs="Times New Roman"/>
+                <w:sz w:val="24"/>
+                <w:szCs w:val="24"/>
+              </w:rPr>
+              <w:t>An account should have a unique username</w:t>
+            </w:r>
+          </w:p>
+          <w:p>
+            <w:pPr>
+              <w:pStyle w:val="ListParagraph"/>
+              <w:numPr>
+                <w:ilvl w:val="0"/>
+                <w:numId w:val="10"/>
+              </w:numPr>
+              <w:rPr>
+                <w:rFonts w:ascii="Times New Roman" w:hAnsi="Times New Roman" w:cs="Times New Roman"/>
+                <w:sz w:val="24"/>
+                <w:szCs w:val="24"/>
+              </w:rPr>
+            </w:pPr>
+            <w:r>
+              <w:rPr>
+                <w:rFonts w:ascii="Times New Roman" w:hAnsi="Times New Roman" w:cs="Times New Roman"/>
+                <w:sz w:val="24"/>
+                <w:szCs w:val="24"/>
+              </w:rPr>
+              <w:t xml:space="preserve">An account should have a password of 8 -16 characters, containing at least one </w:t>
+            </w:r>
+            <w:r>
+              <w:rPr>
+                <w:rFonts w:ascii="Times New Roman" w:hAnsi="Times New Roman" w:cs="Times New Roman"/>
+                <w:sz w:val="24"/>
+                <w:szCs w:val="24"/>
+              </w:rPr>
+              <w:lastRenderedPageBreak/>
+              <w:t>small letter, one capital letter and a number.</w:t>
+            </w:r>
+          </w:p>
+          <w:p>
+            <w:pPr>
+              <w:pStyle w:val="ListParagraph"/>
+              <w:numPr>
+                <w:ilvl w:val="0"/>
+                <w:numId w:val="10"/>
+              </w:numPr>
+              <w:rPr>
+                <w:rFonts w:ascii="Times New Roman" w:hAnsi="Times New Roman" w:cs="Times New Roman"/>
+                <w:sz w:val="24"/>
+                <w:szCs w:val="24"/>
+              </w:rPr>
+            </w:pPr>
+            <w:r>
+              <w:rPr>
+                <w:rFonts w:ascii="Times New Roman" w:hAnsi="Times New Roman" w:cs="Times New Roman"/>
+                <w:sz w:val="24"/>
+                <w:szCs w:val="24"/>
+              </w:rPr>
+              <w:t>I should be able to login to my account.</w:t>
+            </w:r>
+          </w:p>
+          <w:p>
+            <w:pPr>
+              <w:pStyle w:val="ListParagraph"/>
+              <w:numPr>
+                <w:ilvl w:val="0"/>
+                <w:numId w:val="10"/>
+              </w:numPr>
+              <w:rPr>
+                <w:rFonts w:ascii="Times New Roman" w:hAnsi="Times New Roman" w:cs="Times New Roman"/>
+              </w:rPr>
+            </w:pPr>
+            <w:r>
+              <w:rPr>
+                <w:rFonts w:ascii="Times New Roman" w:hAnsi="Times New Roman" w:cs="Times New Roman"/>
+                <w:sz w:val="24"/>
+                <w:szCs w:val="24"/>
+              </w:rPr>
+              <w:t>I should be able to modify my</w:t>
+            </w:r>
+            <w:r>
+              <w:rPr>
+                <w:rFonts w:ascii="Times New Roman" w:hAnsi="Times New Roman" w:cs="Times New Roman"/>
+              </w:rPr>
+              <w:t xml:space="preserve"> account </w:t>
+            </w:r>
+          </w:p>
+          <w:p>
+            <w:pPr>
+              <w:pStyle w:val="ListParagraph"/>
+              <w:numPr>
+                <w:ilvl w:val="0"/>
+                <w:numId w:val="10"/>
+              </w:numPr>
+              <w:rPr>
+                <w:rFonts w:ascii="Times New Roman" w:hAnsi="Times New Roman" w:cs="Times New Roman"/>
+                <w:sz w:val="24"/>
+                <w:szCs w:val="24"/>
+              </w:rPr>
+            </w:pPr>
+            <w:r>
+              <w:rPr>
+                <w:rFonts w:ascii="Times New Roman" w:hAnsi="Times New Roman" w:cs="Times New Roman"/>
+                <w:sz w:val="24"/>
+                <w:szCs w:val="24"/>
+              </w:rPr>
+              <w:t>An account holder must have a driver license or a valid id.</w:t>
             </w:r>
           </w:p>
         </w:tc>
@@ -1686,25 +1683,8 @@
                 <w:sz w:val="24"/>
                 <w:szCs w:val="24"/>
               </w:rPr>
-              <w:t xml:space="preserve">The system </w:t>
-            </w:r>
-            <w:proofErr w:type="gramStart"/>
-            <w:r>
-              <w:rPr>
-                <w:rFonts w:ascii="Times New Roman" w:hAnsi="Times New Roman" w:cs="Times New Roman"/>
-                <w:sz w:val="24"/>
-                <w:szCs w:val="24"/>
-              </w:rPr>
-              <w:t>asks</w:t>
-            </w:r>
-            <w:proofErr w:type="gramEnd"/>
-            <w:r>
-              <w:rPr>
-                <w:rFonts w:ascii="Times New Roman" w:hAnsi="Times New Roman" w:cs="Times New Roman"/>
-                <w:sz w:val="24"/>
-                <w:szCs w:val="24"/>
-              </w:rPr>
-              <w:t xml:space="preserve"> to create an account.</w:t>
+              <w:lastRenderedPageBreak/>
+              <w:t>The system asks to create an account.</w:t>
             </w:r>
           </w:p>
           <w:p>
@@ -1748,25 +1728,7 @@
                 <w:sz w:val="24"/>
                 <w:szCs w:val="24"/>
               </w:rPr>
-              <w:t xml:space="preserve">The system displays input form details and </w:t>
-            </w:r>
-            <w:proofErr w:type="gramStart"/>
-            <w:r>
-              <w:rPr>
-                <w:rFonts w:ascii="Times New Roman" w:hAnsi="Times New Roman" w:cs="Times New Roman"/>
-                <w:sz w:val="24"/>
-                <w:szCs w:val="24"/>
-              </w:rPr>
-              <w:t>indicate</w:t>
-            </w:r>
-            <w:proofErr w:type="gramEnd"/>
-            <w:r>
-              <w:rPr>
-                <w:rFonts w:ascii="Times New Roman" w:hAnsi="Times New Roman" w:cs="Times New Roman"/>
-                <w:sz w:val="24"/>
-                <w:szCs w:val="24"/>
-              </w:rPr>
-              <w:t xml:space="preserve"> the requirements.</w:t>
+              <w:t>The system displays input form details and indicate the requirements.</w:t>
             </w:r>
           </w:p>
           <w:p>
@@ -1839,7 +1801,6 @@
                 <w:sz w:val="24"/>
                 <w:szCs w:val="24"/>
               </w:rPr>
-              <w:lastRenderedPageBreak/>
               <w:t>Delete an account</w:t>
             </w:r>
           </w:p>
@@ -1883,23 +1844,13 @@
                 <w:szCs w:val="24"/>
               </w:rPr>
             </w:pPr>
-            <w:proofErr w:type="gramStart"/>
-            <w:r>
-              <w:rPr>
-                <w:rFonts w:ascii="Times New Roman" w:hAnsi="Times New Roman" w:cs="Times New Roman"/>
-                <w:sz w:val="24"/>
-                <w:szCs w:val="24"/>
-              </w:rPr>
-              <w:t>System</w:t>
-            </w:r>
-            <w:proofErr w:type="gramEnd"/>
-            <w:r>
-              <w:rPr>
-                <w:rFonts w:ascii="Times New Roman" w:hAnsi="Times New Roman" w:cs="Times New Roman"/>
-                <w:sz w:val="24"/>
-                <w:szCs w:val="24"/>
-              </w:rPr>
-              <w:t xml:space="preserve"> should ask confirmation, before deleting existing account.</w:t>
+            <w:r>
+              <w:rPr>
+                <w:rFonts w:ascii="Times New Roman" w:hAnsi="Times New Roman" w:cs="Times New Roman"/>
+                <w:sz w:val="24"/>
+                <w:szCs w:val="24"/>
+              </w:rPr>
+              <w:t>System should ask confirmation, before deleting existing account.</w:t>
             </w:r>
           </w:p>
           <w:p>
@@ -1992,65 +1943,29 @@
                 <w:sz w:val="24"/>
                 <w:szCs w:val="24"/>
               </w:rPr>
-              <w:t xml:space="preserve">The customer </w:t>
-            </w:r>
-            <w:proofErr w:type="gramStart"/>
-            <w:r>
-              <w:rPr>
-                <w:rFonts w:ascii="Times New Roman" w:hAnsi="Times New Roman" w:cs="Times New Roman"/>
-                <w:sz w:val="24"/>
-                <w:szCs w:val="24"/>
-              </w:rPr>
-              <w:t>fills</w:t>
-            </w:r>
-            <w:proofErr w:type="gramEnd"/>
-            <w:r>
-              <w:rPr>
-                <w:rFonts w:ascii="Times New Roman" w:hAnsi="Times New Roman" w:cs="Times New Roman"/>
-                <w:sz w:val="24"/>
-                <w:szCs w:val="24"/>
-              </w:rPr>
-              <w:t xml:space="preserve"> the username and password.</w:t>
-            </w:r>
-          </w:p>
-          <w:p>
-            <w:pPr>
-              <w:pStyle w:val="ListParagraph"/>
-              <w:numPr>
-                <w:ilvl w:val="0"/>
-                <w:numId w:val="10"/>
-              </w:numPr>
-              <w:rPr>
-                <w:rFonts w:ascii="Times New Roman" w:hAnsi="Times New Roman" w:cs="Times New Roman"/>
-                <w:sz w:val="24"/>
-                <w:szCs w:val="24"/>
-              </w:rPr>
-            </w:pPr>
-            <w:r>
-              <w:rPr>
-                <w:rFonts w:ascii="Times New Roman" w:hAnsi="Times New Roman" w:cs="Times New Roman"/>
-                <w:sz w:val="24"/>
-                <w:szCs w:val="24"/>
-              </w:rPr>
-              <w:t xml:space="preserve">The system asks for confirmation of the deletion and notifies </w:t>
-            </w:r>
-            <w:proofErr w:type="gramStart"/>
-            <w:r>
-              <w:rPr>
-                <w:rFonts w:ascii="Times New Roman" w:hAnsi="Times New Roman" w:cs="Times New Roman"/>
-                <w:sz w:val="24"/>
-                <w:szCs w:val="24"/>
-              </w:rPr>
-              <w:t>as</w:t>
-            </w:r>
-            <w:proofErr w:type="gramEnd"/>
-            <w:r>
-              <w:rPr>
-                <w:rFonts w:ascii="Times New Roman" w:hAnsi="Times New Roman" w:cs="Times New Roman"/>
-                <w:sz w:val="24"/>
-                <w:szCs w:val="24"/>
-              </w:rPr>
-              <w:t xml:space="preserve"> data will be unrecoverable.</w:t>
+              <w:t>The customer fills the username and password.</w:t>
+            </w:r>
+          </w:p>
+          <w:p>
+            <w:pPr>
+              <w:pStyle w:val="ListParagraph"/>
+              <w:numPr>
+                <w:ilvl w:val="0"/>
+                <w:numId w:val="10"/>
+              </w:numPr>
+              <w:rPr>
+                <w:rFonts w:ascii="Times New Roman" w:hAnsi="Times New Roman" w:cs="Times New Roman"/>
+                <w:sz w:val="24"/>
+                <w:szCs w:val="24"/>
+              </w:rPr>
+            </w:pPr>
+            <w:r>
+              <w:rPr>
+                <w:rFonts w:ascii="Times New Roman" w:hAnsi="Times New Roman" w:cs="Times New Roman"/>
+                <w:sz w:val="24"/>
+                <w:szCs w:val="24"/>
+              </w:rPr>
+              <w:t>The system asks for confirmation of the deletion and notifies as data will be unrecoverable.</w:t>
             </w:r>
           </w:p>
           <w:p>
@@ -2080,18 +1995,8 @@
                 <w:sz w:val="24"/>
                 <w:szCs w:val="24"/>
               </w:rPr>
-              <w:t xml:space="preserve"> the </w:t>
-            </w:r>
-            <w:proofErr w:type="gramStart"/>
-            <w:r>
-              <w:rPr>
-                <w:rFonts w:ascii="Times New Roman" w:hAnsi="Times New Roman" w:cs="Times New Roman"/>
-                <w:sz w:val="24"/>
-                <w:szCs w:val="24"/>
-              </w:rPr>
-              <w:t>deletion</w:t>
-            </w:r>
-            <w:proofErr w:type="gramEnd"/>
+              <w:t xml:space="preserve"> the deletion</w:t>
+            </w:r>
           </w:p>
           <w:p>
             <w:pPr>
@@ -2503,7 +2408,7 @@
   <w:abstractNum w:abstractNumId="1" w15:restartNumberingAfterBreak="0">
     <w:nsid w:val="196D0DB3"/>
     <w:multiLevelType w:val="hybridMultilevel"/>
-    <w:tmpl w:val="8A1E2012"/>
+    <w:tmpl w:val="D1A8939E"/>
     <w:lvl w:ilvl="0" w:tplc="04090001">
       <w:start w:val="1"/>
       <w:numFmt w:val="bullet"/>

</xml_diff>